<commit_message>
Changed deck and card so that they are only used on the service.
</commit_message>
<xml_diff>
--- a/Class Diagrams.docx
+++ b/Class Diagrams.docx
@@ -22,17 +22,17 @@
         </w:rPr>
         <w:drawing>
           <wp:anchor distT="0" distB="0" distL="114300" distR="114300" simplePos="0" relativeHeight="251658240" behindDoc="0" locked="0" layoutInCell="1" allowOverlap="1">
-            <wp:simplePos x="0" y="0"/>
+            <wp:simplePos x="914400" y="1200150"/>
             <wp:positionH relativeFrom="column">
-              <wp:posOffset>85725</wp:posOffset>
+              <wp:align>left</wp:align>
             </wp:positionH>
             <wp:positionV relativeFrom="paragraph">
-              <wp:posOffset>199036</wp:posOffset>
+              <wp:align>top</wp:align>
             </wp:positionV>
-            <wp:extent cx="1552381" cy="2238095"/>
+            <wp:extent cx="1551940" cy="3456133"/>
             <wp:effectExtent l="0" t="0" r="0" b="0"/>
             <wp:wrapSquare wrapText="bothSides"/>
-            <wp:docPr id="1" name="Picture 1"/>
+            <wp:docPr id="2" name="Picture 2"/>
             <wp:cNvGraphicFramePr>
               <a:graphicFrameLocks xmlns:a="http://schemas.openxmlformats.org/drawingml/2006/main" noChangeAspect="1"/>
             </wp:cNvGraphicFramePr>
@@ -58,6 +58,63 @@
                   <pic:spPr>
                     <a:xfrm>
                       <a:off x="0" y="0"/>
+                      <a:ext cx="1551940" cy="3456133"/>
+                    </a:xfrm>
+                    <a:prstGeom prst="rect">
+                      <a:avLst/>
+                    </a:prstGeom>
+                  </pic:spPr>
+                </pic:pic>
+              </a:graphicData>
+            </a:graphic>
+          </wp:anchor>
+        </w:drawing>
+      </w:r>
+    </w:p>
+    <w:p>
+      <w:r>
+        <w:rPr>
+          <w:noProof/>
+          <w:lang w:eastAsia="en-CA"/>
+        </w:rPr>
+        <w:drawing>
+          <wp:anchor distT="0" distB="0" distL="114300" distR="114300" simplePos="0" relativeHeight="251660288" behindDoc="0" locked="0" layoutInCell="1" allowOverlap="1" wp14:anchorId="4B9942BC" wp14:editId="51A1FB0A">
+            <wp:simplePos x="0" y="0"/>
+            <wp:positionH relativeFrom="column">
+              <wp:posOffset>1656715</wp:posOffset>
+            </wp:positionH>
+            <wp:positionV relativeFrom="paragraph">
+              <wp:posOffset>8890</wp:posOffset>
+            </wp:positionV>
+            <wp:extent cx="1552381" cy="2238095"/>
+            <wp:effectExtent l="0" t="0" r="0" b="0"/>
+            <wp:wrapSquare wrapText="bothSides"/>
+            <wp:docPr id="1" name="Picture 1"/>
+            <wp:cNvGraphicFramePr>
+              <a:graphicFrameLocks xmlns:a="http://schemas.openxmlformats.org/drawingml/2006/main" noChangeAspect="1"/>
+            </wp:cNvGraphicFramePr>
+            <a:graphic xmlns:a="http://schemas.openxmlformats.org/drawingml/2006/main">
+              <a:graphicData uri="http://schemas.openxmlformats.org/drawingml/2006/picture">
+                <pic:pic xmlns:pic="http://schemas.openxmlformats.org/drawingml/2006/picture">
+                  <pic:nvPicPr>
+                    <pic:cNvPr id="1" name=""/>
+                    <pic:cNvPicPr/>
+                  </pic:nvPicPr>
+                  <pic:blipFill>
+                    <a:blip r:embed="rId6">
+                      <a:extLst>
+                        <a:ext uri="{28A0092B-C50C-407E-A947-70E740481C1C}">
+                          <a14:useLocalDpi xmlns:a14="http://schemas.microsoft.com/office/drawing/2010/main" val="0"/>
+                        </a:ext>
+                      </a:extLst>
+                    </a:blip>
+                    <a:stretch>
+                      <a:fillRect/>
+                    </a:stretch>
+                  </pic:blipFill>
+                  <pic:spPr>
+                    <a:xfrm>
+                      <a:off x="0" y="0"/>
                       <a:ext cx="1552381" cy="2238095"/>
                     </a:xfrm>
                     <a:prstGeom prst="rect">
@@ -70,46 +127,77 @@
           </wp:anchor>
         </w:drawing>
       </w:r>
-      <w:r>
-        <w:rPr>
-          <w:noProof/>
-          <w:lang w:eastAsia="en-CA"/>
-        </w:rPr>
-        <w:drawing>
-          <wp:inline distT="0" distB="0" distL="0" distR="0" wp14:anchorId="07B73DC1" wp14:editId="1BC8CB24">
-            <wp:extent cx="1551940" cy="3456133"/>
-            <wp:effectExtent l="0" t="0" r="0" b="0"/>
-            <wp:docPr id="2" name="Picture 2"/>
-            <wp:cNvGraphicFramePr>
-              <a:graphicFrameLocks xmlns:a="http://schemas.openxmlformats.org/drawingml/2006/main" noChangeAspect="1"/>
-            </wp:cNvGraphicFramePr>
-            <a:graphic xmlns:a="http://schemas.openxmlformats.org/drawingml/2006/main">
-              <a:graphicData uri="http://schemas.openxmlformats.org/drawingml/2006/picture">
-                <pic:pic xmlns:pic="http://schemas.openxmlformats.org/drawingml/2006/picture">
-                  <pic:nvPicPr>
-                    <pic:cNvPr id="1" name=""/>
-                    <pic:cNvPicPr/>
-                  </pic:nvPicPr>
-                  <pic:blipFill>
-                    <a:blip r:embed="rId6"/>
-                    <a:stretch>
-                      <a:fillRect/>
-                    </a:stretch>
-                  </pic:blipFill>
-                  <pic:spPr>
-                    <a:xfrm>
-                      <a:off x="0" y="0"/>
-                      <a:ext cx="1556239" cy="3465707"/>
-                    </a:xfrm>
-                    <a:prstGeom prst="rect">
-                      <a:avLst/>
-                    </a:prstGeom>
-                  </pic:spPr>
-                </pic:pic>
-              </a:graphicData>
-            </a:graphic>
-          </wp:inline>
-        </w:drawing>
+    </w:p>
+    <w:p/>
+    <w:p/>
+    <w:p/>
+    <w:p/>
+    <w:p/>
+    <w:p/>
+    <w:p/>
+    <w:p/>
+    <w:p/>
+    <w:p/>
+    <w:p/>
+    <w:p>
+      <w:r>
+        <w:t xml:space="preserve">The </w:t>
+      </w:r>
+      <w:proofErr w:type="spellStart"/>
+      <w:r>
+        <w:t>IUser</w:t>
+      </w:r>
+      <w:proofErr w:type="spellEnd"/>
+      <w:r>
+        <w:t xml:space="preserve"> and the </w:t>
+      </w:r>
+      <w:proofErr w:type="spellStart"/>
+      <w:r>
+        <w:t>GameBoard</w:t>
+      </w:r>
+      <w:proofErr w:type="spellEnd"/>
+      <w:r>
+        <w:t xml:space="preserve"> will be exposed by the WPF service and used remotely by the service.  The </w:t>
+      </w:r>
+      <w:proofErr w:type="spellStart"/>
+      <w:r>
+        <w:t>allCards</w:t>
+      </w:r>
+      <w:proofErr w:type="spellEnd"/>
+      <w:r>
+        <w:t xml:space="preserve">, </w:t>
+      </w:r>
+      <w:proofErr w:type="spellStart"/>
+      <w:r>
+        <w:t>playerPoints</w:t>
+      </w:r>
+      <w:proofErr w:type="spellEnd"/>
+      <w:r>
+        <w:t xml:space="preserve"> and </w:t>
+      </w:r>
+      <w:proofErr w:type="spellStart"/>
+      <w:r>
+        <w:t>userCallbacks</w:t>
+      </w:r>
+      <w:proofErr w:type="spellEnd"/>
+      <w:r>
+        <w:t xml:space="preserve"> dictionaries are used, as well as the methods defined in the </w:t>
+      </w:r>
+      <w:proofErr w:type="spellStart"/>
+      <w:r>
+        <w:t>IUser</w:t>
+      </w:r>
+      <w:proofErr w:type="spellEnd"/>
+      <w:r>
+        <w:t xml:space="preserve"> interface, and implemented in </w:t>
+      </w:r>
+      <w:proofErr w:type="spellStart"/>
+      <w:r>
+        <w:t>GameBoard</w:t>
+      </w:r>
+      <w:proofErr w:type="spellEnd"/>
+      <w:r>
+        <w:t>.</w:t>
       </w:r>
     </w:p>
     <w:p/>
@@ -168,11 +256,27 @@
         </w:drawing>
       </w:r>
     </w:p>
-    <w:p/>
-    <w:p/>
-    <w:p/>
-    <w:p/>
-    <w:p/>
+    <w:p>
+      <w:r>
+        <w:t xml:space="preserve">The </w:t>
+      </w:r>
+      <w:proofErr w:type="spellStart"/>
+      <w:r>
+        <w:t>IUserCallback</w:t>
+      </w:r>
+      <w:proofErr w:type="spellEnd"/>
+      <w:r>
+        <w:t xml:space="preserve"> interface will be exposed by the service.  The key method is </w:t>
+      </w:r>
+      <w:proofErr w:type="spellStart"/>
+      <w:r>
+        <w:t>SendAllMessages</w:t>
+      </w:r>
+      <w:proofErr w:type="spellEnd"/>
+      <w:r>
+        <w:t xml:space="preserve">, which is used to update all of the GUIs. </w:t>
+      </w:r>
+    </w:p>
     <w:p/>
     <w:p/>
     <w:p/>
@@ -189,8 +293,6 @@
         <w:lastRenderedPageBreak/>
         <w:t>Data Contract</w:t>
       </w:r>
-      <w:bookmarkStart w:id="0" w:name="_GoBack"/>
-      <w:bookmarkEnd w:id="0"/>
     </w:p>
     <w:p>
       <w:r>
@@ -199,10 +301,10 @@
           <w:lang w:eastAsia="en-CA"/>
         </w:rPr>
         <w:drawing>
-          <wp:inline distT="0" distB="0" distL="0" distR="0" wp14:anchorId="0F3B4D63" wp14:editId="7114928C">
-            <wp:extent cx="1552381" cy="3438095"/>
-            <wp:effectExtent l="0" t="0" r="0" b="0"/>
-            <wp:docPr id="4" name="Picture 4"/>
+          <wp:inline distT="0" distB="0" distL="0" distR="0" wp14:anchorId="3D2BB352" wp14:editId="0FA33D11">
+            <wp:extent cx="1552575" cy="2895600"/>
+            <wp:effectExtent l="0" t="0" r="9525" b="0"/>
+            <wp:docPr id="6" name="Picture 6"/>
             <wp:cNvGraphicFramePr>
               <a:graphicFrameLocks xmlns:a="http://schemas.openxmlformats.org/drawingml/2006/main" noChangeAspect="1"/>
             </wp:cNvGraphicFramePr>
@@ -222,7 +324,7 @@
                   <pic:spPr>
                     <a:xfrm>
                       <a:off x="0" y="0"/>
-                      <a:ext cx="1552381" cy="3438095"/>
+                      <a:ext cx="1552575" cy="2895600"/>
                     </a:xfrm>
                     <a:prstGeom prst="rect">
                       <a:avLst/>
@@ -234,16 +336,26 @@
           </wp:inline>
         </w:drawing>
       </w:r>
+      <w:bookmarkStart w:id="0" w:name="_GoBack"/>
+      <w:bookmarkEnd w:id="0"/>
       <w:r>
         <w:rPr>
           <w:noProof/>
           <w:lang w:eastAsia="en-CA"/>
         </w:rPr>
         <w:drawing>
-          <wp:inline distT="0" distB="0" distL="0" distR="0" wp14:anchorId="0C9D3C1C" wp14:editId="0717A36A">
-            <wp:extent cx="1552381" cy="2714286"/>
+          <wp:anchor distT="0" distB="0" distL="114300" distR="114300" simplePos="0" relativeHeight="251661312" behindDoc="0" locked="0" layoutInCell="1" allowOverlap="1">
+            <wp:simplePos x="914400" y="1200150"/>
+            <wp:positionH relativeFrom="column">
+              <wp:align>left</wp:align>
+            </wp:positionH>
+            <wp:positionV relativeFrom="paragraph">
+              <wp:align>top</wp:align>
+            </wp:positionV>
+            <wp:extent cx="1552381" cy="3438095"/>
             <wp:effectExtent l="0" t="0" r="0" b="0"/>
-            <wp:docPr id="5" name="Picture 5"/>
+            <wp:wrapSquare wrapText="bothSides"/>
+            <wp:docPr id="4" name="Picture 4"/>
             <wp:cNvGraphicFramePr>
               <a:graphicFrameLocks xmlns:a="http://schemas.openxmlformats.org/drawingml/2006/main" noChangeAspect="1"/>
             </wp:cNvGraphicFramePr>
@@ -255,7 +367,13 @@
                     <pic:cNvPicPr/>
                   </pic:nvPicPr>
                   <pic:blipFill>
-                    <a:blip r:embed="rId9"/>
+                    <a:blip r:embed="rId9">
+                      <a:extLst>
+                        <a:ext uri="{28A0092B-C50C-407E-A947-70E740481C1C}">
+                          <a14:useLocalDpi xmlns:a14="http://schemas.microsoft.com/office/drawing/2010/main" val="0"/>
+                        </a:ext>
+                      </a:extLst>
+                    </a:blip>
                     <a:stretch>
                       <a:fillRect/>
                     </a:stretch>
@@ -263,7 +381,7 @@
                   <pic:spPr>
                     <a:xfrm>
                       <a:off x="0" y="0"/>
-                      <a:ext cx="1552381" cy="2714286"/>
+                      <a:ext cx="1552381" cy="3438095"/>
                     </a:xfrm>
                     <a:prstGeom prst="rect">
                       <a:avLst/>
@@ -272,11 +390,18 @@
                 </pic:pic>
               </a:graphicData>
             </a:graphic>
-          </wp:inline>
+          </wp:anchor>
         </w:drawing>
       </w:r>
+      <w:r>
+        <w:br w:type="textWrapping" w:clear="all"/>
+      </w:r>
     </w:p>
-    <w:p/>
+    <w:p>
+      <w:r>
+        <w:t>The Card and Deck data contracts will be exposed by the service.  The Deck will be used to draw a card for each player, and whichever Player has the highest card wins that round.</w:t>
+      </w:r>
+    </w:p>
     <w:p>
       <w:pPr>
         <w:tabs>

</xml_diff>